<commit_message>
added L1000CDS2 results for expression from Enrichr
</commit_message>
<xml_diff>
--- a/notes/CST_Data_Viz_Notes.docx
+++ b/notes/CST_Data_Viz_Notes.docx
@@ -102,17 +102,46 @@
       </w:r>
     </w:p>
     <w:p>
-      <w:proofErr w:type="spellStart"/>
-      <w:r>
-        <w:t>neurotrophin</w:t>
-      </w:r>
-      <w:proofErr w:type="spellEnd"/>
-      <w:r>
-        <w:t xml:space="preserve"> TRK receptor signaling, mRNA processing response to peptide, … (PTMs were mostly phosphorylation)</w:t>
-      </w:r>
-    </w:p>
-    <w:p/>
-    <w:p/>
+      <w:r>
+        <w:t>neurotrophin TRK receptor signaling, mRNA processing response to peptide, … (PTMs were mostly phosphorylation)</w:t>
+      </w:r>
+    </w:p>
+    <w:p/>
+    <w:p>
+      <w:pPr>
+        <w:pStyle w:val="Heading2"/>
+      </w:pPr>
+      <w:r>
+        <w:t>KEGG 2016</w:t>
+      </w:r>
+    </w:p>
+    <w:p>
+      <w:pPr>
+        <w:pStyle w:val="Heading3"/>
+      </w:pPr>
+      <w:r>
+        <w:t xml:space="preserve">Up-regulated SCLC PTMs: </w:t>
+      </w:r>
+    </w:p>
+    <w:p>
+      <w:r>
+        <w:t>Spliceosome, mRNA surbeilance, …</w:t>
+      </w:r>
+    </w:p>
+    <w:p/>
+    <w:p>
+      <w:pPr>
+        <w:pStyle w:val="Heading3"/>
+      </w:pPr>
+      <w:r>
+        <w:t xml:space="preserve">Down-regulated SCLC PTMS: </w:t>
+      </w:r>
+    </w:p>
+    <w:p>
+      <w:r>
+        <w:t>Neurotrophin signaling pathway</w:t>
+      </w:r>
+    </w:p>
     <w:p/>
     <w:p/>
     <w:p/>
@@ -280,22 +309,20 @@
     <w:p>
       <w:pPr>
         <w:pStyle w:val="Heading3"/>
+        <w:tabs>
+          <w:tab w:val="left" w:pos="6336"/>
+        </w:tabs>
       </w:pPr>
       <w:r>
         <w:t xml:space="preserve">Mixed-regulated Genes (bottom cluster): </w:t>
       </w:r>
-    </w:p>
-    <w:p>
-      <w:r>
-        <w:t xml:space="preserve">No strong enrichments, </w:t>
-      </w:r>
-      <w:proofErr w:type="spellStart"/>
-      <w:r>
-        <w:t>endopepsidase</w:t>
-      </w:r>
-      <w:proofErr w:type="spellEnd"/>
-      <w:r>
-        <w:t>, single cell adhesion</w:t>
+      <w:r>
+        <w:tab/>
+      </w:r>
+    </w:p>
+    <w:p>
+      <w:r>
+        <w:t>No strong enrichments, endopepsidase, single cell adhesion</w:t>
       </w:r>
     </w:p>
     <w:p/>
@@ -394,8 +421,211 @@
     <w:p/>
     <w:p>
       <w:pPr>
+        <w:pStyle w:val="Heading3"/>
+      </w:pPr>
+      <w:r>
+        <w:t>Down-regulated SCLC:</w:t>
+      </w:r>
+    </w:p>
+    <w:p>
+      <w:r>
+        <w:t xml:space="preserve">Focal adhesion, proteoglycans in cancer, influenza A, TNF signaling </w:t>
+      </w:r>
+    </w:p>
+    <w:p/>
+    <w:p>
+      <w:pPr>
+        <w:pStyle w:val="Heading2"/>
+      </w:pPr>
+      <w:r>
+        <w:t>Disesase Perturbatiosn from GEO Up (expression sig comparisons)</w:t>
+      </w:r>
+    </w:p>
+    <w:p>
+      <w:pPr>
+        <w:pStyle w:val="Heading3"/>
+      </w:pPr>
+      <w:r>
+        <w:t xml:space="preserve">Up-regulated SCLC Genes: </w:t>
+      </w:r>
+    </w:p>
+    <w:p>
+      <w:r>
+        <w:rPr>
+          <w:b/>
+        </w:rPr>
+        <w:t>Multiple sclerosis</w:t>
+      </w:r>
+      <w:r>
+        <w:t xml:space="preserve">, spinal muscular atrophy, </w:t>
+      </w:r>
+      <w:r>
+        <w:rPr>
+          <w:b/>
+        </w:rPr>
+        <w:t xml:space="preserve">large cell neuroendocrine </w:t>
+      </w:r>
+      <w:r>
+        <w:rPr>
+          <w:b/>
+        </w:rPr>
+        <w:t>carcinoma</w:t>
+      </w:r>
+      <w:r>
+        <w:rPr>
+          <w:b/>
+        </w:rPr>
+        <w:t>,</w:t>
+      </w:r>
+      <w:r>
+        <w:t xml:space="preserve"> multiple scletosis, </w:t>
+      </w:r>
+      <w:r>
+        <w:rPr>
+          <w:b/>
+        </w:rPr>
+        <w:t>oligodendroglioma</w:t>
+      </w:r>
+      <w:r>
+        <w:t xml:space="preserve">, anterior horn cell disease, squamous cell carcinoma of the mouth, astrocytoma, </w:t>
+      </w:r>
+    </w:p>
+    <w:p/>
+    <w:p>
+      <w:r>
+        <w:t>Summary:</w:t>
+      </w:r>
+      <w:r>
+        <w:t xml:space="preserve"> there is similarity between the up-regulated genes in SCLC cell lines and the up-regulated genes in several neuronal-related diseases and cancers. </w:t>
+      </w:r>
+    </w:p>
+    <w:p/>
+    <w:p>
+      <w:r>
+        <w:t>Ref</w:t>
+      </w:r>
+      <w:r>
+        <w:t>s</w:t>
+      </w:r>
+      <w:r>
+        <w:t xml:space="preserve">: </w:t>
+      </w:r>
+    </w:p>
+    <w:p/>
+    <w:p>
+      <w:r>
+        <w:t xml:space="preserve">Multiple associations between a broad spectrum of autoimmune diseases, chronic inflammatory diseases and cancer </w:t>
+      </w:r>
+      <w:hyperlink r:id="rId12" w:history="1">
+        <w:r>
+          <w:rPr>
+            <w:rStyle w:val="Hyperlink"/>
+          </w:rPr>
+          <w:t>link</w:t>
+        </w:r>
+      </w:hyperlink>
+      <w:r>
+        <w:t xml:space="preserve">. </w:t>
+      </w:r>
+    </w:p>
+    <w:p/>
+    <w:p>
+      <w:r>
+        <w:t xml:space="preserve">Large cell neuroendocrine carcinoma: an aggressive form of non-small cell lung cancer </w:t>
+      </w:r>
+      <w:hyperlink r:id="rId13" w:history="1">
+        <w:r>
+          <w:rPr>
+            <w:rStyle w:val="Hyperlink"/>
+          </w:rPr>
+          <w:t>link</w:t>
+        </w:r>
+      </w:hyperlink>
+      <w:r>
+        <w:t xml:space="preserve">. Large-cell neuroendocrine carcinoma (LCNEC) of the lung displays morphologic and immunohistochemical characteristics common to neuronendocrine tumors and morphogenic features of large cell carcinomas </w:t>
+      </w:r>
+      <w:hyperlink r:id="rId14" w:history="1">
+        <w:r>
+          <w:rPr>
+            <w:rStyle w:val="Hyperlink"/>
+          </w:rPr>
+          <w:t>link</w:t>
+        </w:r>
+      </w:hyperlink>
+      <w:r>
+        <w:t xml:space="preserve">. </w:t>
+      </w:r>
+    </w:p>
+    <w:p/>
+    <w:p>
+      <w:r>
+        <w:t xml:space="preserve">Oligodendrogliomas come from oligodendrocytes, one of the types of cells that make up the supportive, or glial, tissue of the brain, </w:t>
+      </w:r>
+    </w:p>
+    <w:p/>
+    <w:p>
+      <w:pPr>
+        <w:pStyle w:val="Heading3"/>
+      </w:pPr>
+      <w:r>
+        <w:t xml:space="preserve">Down-regulated SCLC Genes: </w:t>
+      </w:r>
+    </w:p>
+    <w:p>
+      <w:r>
+        <w:rPr>
+          <w:b/>
+        </w:rPr>
+        <w:t>Pancreatic ductal adenocarcinoma</w:t>
+      </w:r>
+      <w:r>
+        <w:t xml:space="preserve">, papillary carcinoma, ulcerative colitis, pancreatic … </w:t>
+      </w:r>
+    </w:p>
+    <w:p/>
+    <w:p>
+      <w:r>
+        <w:t xml:space="preserve">Summary: pancreatic cancer is also caused by smoking. Pancreatic </w:t>
+      </w:r>
+      <w:r>
+        <w:t xml:space="preserve">cancer can metastasize to the lung and cause confusion in diagnosis. </w:t>
+      </w:r>
+    </w:p>
+    <w:p/>
+    <w:p>
+      <w:pPr>
+        <w:pStyle w:val="Heading3"/>
+        <w:tabs>
+          <w:tab w:val="left" w:pos="6336"/>
+        </w:tabs>
+      </w:pPr>
+      <w:r>
+        <w:t xml:space="preserve">Mixed-regulated Genes (bottom cluster): </w:t>
+      </w:r>
+      <w:r>
+        <w:tab/>
+      </w:r>
+    </w:p>
+    <w:p>
+      <w:r>
+        <w:rPr>
+          <w:b/>
+        </w:rPr>
+        <w:t>Pancreatic ductal adenocarcinoma</w:t>
+      </w:r>
+      <w:r>
+        <w:t xml:space="preserve">, prostate cancer … </w:t>
+      </w:r>
+    </w:p>
+    <w:p/>
+    <w:p/>
+    <w:p/>
+    <w:p>
+      <w:pPr>
         <w:pStyle w:val="Heading1"/>
       </w:pPr>
+      <w:bookmarkStart w:id="0" w:name="_GoBack"/>
+      <w:bookmarkEnd w:id="0"/>
       <w:r>
         <w:t>Merge PTM and Gene Expression Data</w:t>
       </w:r>
@@ -429,7 +659,7 @@
                     </pic:cNvPicPr>
                   </pic:nvPicPr>
                   <pic:blipFill>
-                    <a:blip r:embed="rId12">
+                    <a:blip r:embed="rId15">
                       <a:extLst>
                         <a:ext uri="{28A0092B-C50C-407E-A947-70E740481C1C}">
                           <a14:useLocalDpi xmlns:a14="http://schemas.microsoft.com/office/drawing/2010/main" val="0"/>
@@ -470,34 +700,6 @@
         <w:t>GO Biological Processes</w:t>
       </w:r>
     </w:p>
-    <w:p>
-      <w:pPr>
-        <w:pStyle w:val="Heading3"/>
-      </w:pPr>
-      <w:r>
-        <w:t xml:space="preserve">Down-regulated SCLC: </w:t>
-      </w:r>
-    </w:p>
-    <w:p>
-      <w:r>
-        <w:t>Cellular component movement, cell motility, cell migration, locomotion, response to wounding, response to virus/organism, cell adhesion, cell junction, coagulation</w:t>
-      </w:r>
-    </w:p>
-    <w:p/>
-    <w:p>
-      <w:r>
-        <w:t>Ref:</w:t>
-      </w:r>
-      <w:r>
-        <w:t xml:space="preserve"> See above:</w:t>
-      </w:r>
-      <w:r>
-        <w:t xml:space="preserve"> An adherent subline</w:t>
-      </w:r>
-      <w:r>
-        <w:t xml:space="preserve">… </w:t>
-      </w:r>
-    </w:p>
     <w:p/>
     <w:p>
       <w:pPr>
@@ -507,34 +709,17 @@
         <w:t xml:space="preserve">Up-regulated SCLC: </w:t>
       </w:r>
     </w:p>
-    <w:p/>
-    <w:p>
-      <w:pPr>
-        <w:pStyle w:val="Heading2"/>
-      </w:pPr>
-      <w:r>
-        <w:t>ChEA</w:t>
-      </w:r>
-    </w:p>
-    <w:p>
-      <w:pPr>
-        <w:pStyle w:val="Heading3"/>
-      </w:pPr>
-      <w:r>
-        <w:t xml:space="preserve">Down-regulated SCLC: </w:t>
-      </w:r>
-    </w:p>
-    <w:p>
-      <w:r>
-        <w:t>SOX2, SMAD3, SMAD3, RELA, …</w:t>
-      </w:r>
-    </w:p>
-    <w:p/>
-    <w:p>
-      <w:r>
-        <w:t xml:space="preserve">Ref: Comprehensive genomic analysis identifies SOX2 as a frequently amplified gene in small-cell lung cancer </w:t>
-      </w:r>
-      <w:hyperlink r:id="rId13" w:history="1">
+    <w:p>
+      <w:r>
+        <w:t xml:space="preserve">mRNA processing, mRNA splicing, gene expression, </w:t>
+      </w:r>
+    </w:p>
+    <w:p/>
+    <w:p>
+      <w:r>
+        <w:t xml:space="preserve">Ref: Aberrant RNA splicing and its functional consequences in cancer cells </w:t>
+      </w:r>
+      <w:hyperlink r:id="rId16" w:history="1">
         <w:r>
           <w:rPr>
             <w:rStyle w:val="Hyperlink"/>
@@ -542,39 +727,91 @@
           <w:t>link</w:t>
         </w:r>
       </w:hyperlink>
-    </w:p>
-    <w:p/>
-    <w:p>
-      <w:pPr>
-        <w:pStyle w:val="Heading3"/>
+      <w:r>
+        <w:t xml:space="preserve">. </w:t>
+      </w:r>
+    </w:p>
+    <w:p/>
+    <w:p>
+      <w:pPr>
+        <w:pStyle w:val="Heading3"/>
+      </w:pPr>
+      <w:r>
+        <w:t xml:space="preserve">Down-regulated SCLC: </w:t>
+      </w:r>
+    </w:p>
+    <w:p>
+      <w:r>
+        <w:t>Cellular component movement, cell motility, cell migration, locomotion, response to wounding, response to virus/organism, cell adhesion, cell junction, coagulation</w:t>
+      </w:r>
+    </w:p>
+    <w:p/>
+    <w:p>
+      <w:r>
+        <w:t xml:space="preserve">Ref: See above: An adherent subline… </w:t>
+      </w:r>
+    </w:p>
+    <w:p/>
+    <w:p/>
+    <w:p>
+      <w:pPr>
+        <w:pStyle w:val="Heading2"/>
+      </w:pPr>
+      <w:r>
+        <w:t>ChEA</w:t>
+      </w:r>
+      <w:r>
+        <w:t xml:space="preserve"> (may not make sense since this is mix of data types)</w:t>
+      </w:r>
+    </w:p>
+    <w:p/>
+    <w:p>
+      <w:pPr>
+        <w:pStyle w:val="Heading3"/>
+        <w:tabs>
+          <w:tab w:val="center" w:pos="4680"/>
+        </w:tabs>
       </w:pPr>
       <w:r>
         <w:t>Up-regulated SCLC</w:t>
       </w:r>
-    </w:p>
-    <w:p/>
-    <w:p/>
-    <w:p>
-      <w:pPr>
-        <w:jc w:val="both"/>
-      </w:pPr>
-      <w:r>
-        <w:t>Is there a relationship between GO enrichment cell motility and ChEA enrichment SOX2/SMAD2/etc.</w:t>
-      </w:r>
-      <w:proofErr w:type="gramStart"/>
-      <w:r>
-        <w:t>. ?</w:t>
-      </w:r>
-      <w:proofErr w:type="gramEnd"/>
-      <w:r>
-        <w:t xml:space="preserve"> </w:t>
-      </w:r>
-    </w:p>
-    <w:p>
-      <w:r>
-        <w:t xml:space="preserve">This reference seems to imply that loss of SOX2 leads to cell motility </w:t>
-      </w:r>
-      <w:hyperlink r:id="rId14" w:history="1">
+      <w:r>
+        <w:t>:</w:t>
+      </w:r>
+      <w:r>
+        <w:tab/>
+      </w:r>
+    </w:p>
+    <w:p>
+      <w:r>
+        <w:t>KDM5B, FOXM1, E2F1</w:t>
+      </w:r>
+    </w:p>
+    <w:p/>
+    <w:p>
+      <w:pPr>
+        <w:pStyle w:val="Heading3"/>
+      </w:pPr>
+      <w:r>
+        <w:t xml:space="preserve">Down-regulated SCLC: </w:t>
+      </w:r>
+    </w:p>
+    <w:p>
+      <w:r>
+        <w:t>SOX2, SMAD3, SMAD3, RELA, …</w:t>
+      </w:r>
+    </w:p>
+    <w:p/>
+    <w:p>
+      <w:r>
+        <w:t xml:space="preserve">Ref: </w:t>
+      </w:r>
+    </w:p>
+    <w:p>
+      <w:r>
+        <w:t xml:space="preserve">Comprehensive genomic analysis identifies SOX2 as a frequently amplified gene in small-cell lung cancer </w:t>
+      </w:r>
+      <w:hyperlink r:id="rId17" w:history="1">
         <w:r>
           <w:rPr>
             <w:rStyle w:val="Hyperlink"/>
@@ -582,21 +819,117 @@
           <w:t>link</w:t>
         </w:r>
       </w:hyperlink>
-      <w:bookmarkStart w:id="0" w:name="_GoBack"/>
-      <w:bookmarkEnd w:id="0"/>
-    </w:p>
-    <w:p/>
-    <w:p/>
-    <w:p/>
-    <w:p/>
-    <w:p/>
-    <w:p/>
-    <w:p/>
-    <w:p/>
-    <w:p/>
-    <w:p/>
-    <w:p/>
-    <w:p/>
+      <w:r>
+        <w:t xml:space="preserve">. </w:t>
+      </w:r>
+    </w:p>
+    <w:p/>
+    <w:p>
+      <w:r>
+        <w:t xml:space="preserve">The role of SOX2 in small cell lung cancer, lung adenocarcinoma and sqyamous cell carcinoma of the lung </w:t>
+      </w:r>
+      <w:hyperlink r:id="rId18" w:history="1">
+        <w:r>
+          <w:rPr>
+            <w:rStyle w:val="Hyperlink"/>
+          </w:rPr>
+          <w:t>link</w:t>
+        </w:r>
+      </w:hyperlink>
+      <w:r>
+        <w:t xml:space="preserve">. </w:t>
+      </w:r>
+    </w:p>
+    <w:p/>
+    <w:p/>
+    <w:p>
+      <w:pPr>
+        <w:pStyle w:val="Heading2"/>
+      </w:pPr>
+      <w:r>
+        <w:t>KEGG 2016</w:t>
+      </w:r>
+    </w:p>
+    <w:p>
+      <w:r>
+        <w:t>Up-regulated SCLC:</w:t>
+      </w:r>
+    </w:p>
+    <w:p>
+      <w:r>
+        <w:t>RNA transport, spliceosome, mRNA surveillance, mTOR signaling</w:t>
+      </w:r>
+    </w:p>
+    <w:p/>
+    <w:p>
+      <w:pPr>
+        <w:pStyle w:val="Heading3"/>
+      </w:pPr>
+      <w:r>
+        <w:t>Down-regulated SCLC:</w:t>
+      </w:r>
+    </w:p>
+    <w:p>
+      <w:r>
+        <w:t xml:space="preserve">Focal adhesion, proteoglycans in cancer, influenza A, TNF signaling </w:t>
+      </w:r>
+    </w:p>
+    <w:p/>
+    <w:p/>
+    <w:p/>
+    <w:p/>
+    <w:p>
+      <w:pPr>
+        <w:pStyle w:val="Heading3"/>
+      </w:pPr>
+      <w:r>
+        <w:t xml:space="preserve">Is there a relationship between GO enrichment cell motility and ChEA enrichment SOX2/SMAD2/etc.. ? </w:t>
+      </w:r>
+    </w:p>
+    <w:p>
+      <w:r>
+        <w:t xml:space="preserve">This reference seems to imply that loss of SOX2 leads to cell motility </w:t>
+      </w:r>
+      <w:hyperlink r:id="rId19" w:history="1">
+        <w:r>
+          <w:rPr>
+            <w:rStyle w:val="Hyperlink"/>
+          </w:rPr>
+          <w:t>link</w:t>
+        </w:r>
+      </w:hyperlink>
+    </w:p>
+    <w:p/>
+    <w:p/>
+    <w:p/>
+    <w:p/>
+    <w:p>
+      <w:pPr>
+        <w:pStyle w:val="Heading1"/>
+      </w:pPr>
+    </w:p>
+    <w:p>
+      <w:pPr>
+        <w:pStyle w:val="Heading1"/>
+      </w:pPr>
+    </w:p>
+    <w:p>
+      <w:pPr>
+        <w:pStyle w:val="Heading1"/>
+      </w:pPr>
+    </w:p>
+    <w:p/>
+    <w:p/>
+    <w:p>
+      <w:pPr>
+        <w:pStyle w:val="Heading1"/>
+      </w:pPr>
+    </w:p>
+    <w:p>
+      <w:pPr>
+        <w:pStyle w:val="Heading1"/>
+      </w:pPr>
+    </w:p>
     <w:p/>
     <w:p/>
     <w:p>
@@ -630,7 +963,7 @@
                     </pic:cNvPicPr>
                   </pic:nvPicPr>
                   <pic:blipFill>
-                    <a:blip r:embed="rId15">
+                    <a:blip r:embed="rId20">
                       <a:extLst>
                         <a:ext uri="{28A0092B-C50C-407E-A947-70E740481C1C}">
                           <a14:useLocalDpi xmlns:a14="http://schemas.microsoft.com/office/drawing/2010/main" val="0"/>
@@ -679,6 +1012,11 @@
         <w:t>Up-regulated SCLC:</w:t>
       </w:r>
     </w:p>
+    <w:p>
+      <w:r>
+        <w:t xml:space="preserve">mRNA splicing, mRNA processing, lung epithelian cell differentiation, lung cell differentiation, epithelial cell differentiation, neuron fate specification, </w:t>
+      </w:r>
+    </w:p>
     <w:p/>
     <w:p>
       <w:pPr>
@@ -688,6 +1026,14 @@
         <w:t>Down-regulated SCLC:</w:t>
       </w:r>
     </w:p>
+    <w:p>
+      <w:r>
+        <w:t xml:space="preserve">Single organism cell adhesion, </w:t>
+      </w:r>
+      <w:r>
+        <w:t>response to inorganic substances, cell-substrate adhesion, cell-cell adhesion, nitrogen compound, substrate adhesion dependent cell spreading</w:t>
+      </w:r>
+    </w:p>
     <w:p/>
     <w:p>
       <w:pPr>
@@ -705,6 +1051,11 @@
         <w:t>Up-regulated SCLC:</w:t>
       </w:r>
     </w:p>
+    <w:p>
+      <w:r>
+        <w:t>BMI1, RNF2, SUZ12</w:t>
+      </w:r>
+    </w:p>
     <w:p/>
     <w:p>
       <w:pPr>
@@ -714,6 +1065,48 @@
         <w:t xml:space="preserve">Down-regulated SCLC: </w:t>
       </w:r>
     </w:p>
+    <w:p>
+      <w:r>
+        <w:t>CJUN, KLF4, RARG, ..</w:t>
+      </w:r>
+    </w:p>
+    <w:p/>
+    <w:p>
+      <w:pPr>
+        <w:pStyle w:val="Heading2"/>
+      </w:pPr>
+      <w:r>
+        <w:t>KEGG</w:t>
+      </w:r>
+    </w:p>
+    <w:p>
+      <w:pPr>
+        <w:pStyle w:val="Heading3"/>
+      </w:pPr>
+      <w:r>
+        <w:t>Up-regulated SCLC:</w:t>
+      </w:r>
+    </w:p>
+    <w:p>
+      <w:r>
+        <w:t>Low enrichment: Thyroid hormone signaling, viral carcinogenesis</w:t>
+      </w:r>
+    </w:p>
+    <w:p/>
+    <w:p>
+      <w:pPr>
+        <w:pStyle w:val="Heading3"/>
+      </w:pPr>
+      <w:r>
+        <w:t xml:space="preserve">Down-regulated SCLC: </w:t>
+      </w:r>
+    </w:p>
+    <w:p>
+      <w:r>
+        <w:t xml:space="preserve">Proteoglycans in cancer, viral myocarditis, focal adhesion, leishmaniasis, complement and coagulation cascades, platelet activation, </w:t>
+      </w:r>
+    </w:p>
+    <w:p/>
     <w:sectPr>
       <w:pgSz w:w="12240" w:h="15840"/>
       <w:pgMar w:top="1440" w:right="1440" w:bottom="1440" w:left="1440" w:header="720" w:footer="720" w:gutter="0"/>

</xml_diff>

<commit_message>
adding mammalian phenotype level 4;
</commit_message>
<xml_diff>
--- a/notes/CST_Data_Viz_Notes.docx
+++ b/notes/CST_Data_Viz_Notes.docx
@@ -143,7 +143,21 @@
       </w:r>
     </w:p>
     <w:p/>
-    <w:p/>
+    <w:p>
+      <w:pPr>
+        <w:pStyle w:val="Heading3"/>
+      </w:pPr>
+      <w:r>
+        <w:t>MGI Mammalian Phenotype Level 4:</w:t>
+      </w:r>
+    </w:p>
+    <w:p>
+      <w:r>
+        <w:t xml:space="preserve">Abnormal embryo for both clusters. </w:t>
+      </w:r>
+      <w:bookmarkStart w:id="0" w:name="_GoBack"/>
+      <w:bookmarkEnd w:id="0"/>
+    </w:p>
     <w:p/>
     <w:p/>
     <w:p>
@@ -624,8 +638,6 @@
       <w:pPr>
         <w:pStyle w:val="Heading1"/>
       </w:pPr>
-      <w:bookmarkStart w:id="0" w:name="_GoBack"/>
-      <w:bookmarkEnd w:id="0"/>
       <w:r>
         <w:t>Merge PTM and Gene Expression Data</w:t>
       </w:r>

</xml_diff>

<commit_message>
finished adding mammalian phenotypes
</commit_message>
<xml_diff>
--- a/notes/CST_Data_Viz_Notes.docx
+++ b/notes/CST_Data_Viz_Notes.docx
@@ -102,8 +102,13 @@
       </w:r>
     </w:p>
     <w:p>
-      <w:r>
-        <w:t>neurotrophin TRK receptor signaling, mRNA processing response to peptide, … (PTMs were mostly phosphorylation)</w:t>
+      <w:proofErr w:type="spellStart"/>
+      <w:r>
+        <w:t>neurotrophin</w:t>
+      </w:r>
+      <w:proofErr w:type="spellEnd"/>
+      <w:r>
+        <w:t xml:space="preserve"> TRK receptor signaling, mRNA processing response to peptide, … (PTMs were mostly phosphorylation)</w:t>
       </w:r>
     </w:p>
     <w:p/>
@@ -125,7 +130,15 @@
     </w:p>
     <w:p>
       <w:r>
-        <w:t>Spliceosome, mRNA surbeilance, …</w:t>
+        <w:t xml:space="preserve">Spliceosome, mRNA </w:t>
+      </w:r>
+      <w:proofErr w:type="spellStart"/>
+      <w:r>
+        <w:t>surbeilance</w:t>
+      </w:r>
+      <w:proofErr w:type="spellEnd"/>
+      <w:r>
+        <w:t>, …</w:t>
       </w:r>
     </w:p>
     <w:p/>
@@ -138,8 +151,13 @@
       </w:r>
     </w:p>
     <w:p>
-      <w:r>
-        <w:t>Neurotrophin signaling pathway</w:t>
+      <w:proofErr w:type="spellStart"/>
+      <w:r>
+        <w:t>Neurotrophin</w:t>
+      </w:r>
+      <w:proofErr w:type="spellEnd"/>
+      <w:r>
+        <w:t xml:space="preserve"> signaling pathway</w:t>
       </w:r>
     </w:p>
     <w:p/>
@@ -155,8 +173,6 @@
       <w:r>
         <w:t xml:space="preserve">Abnormal embryo for both clusters. </w:t>
       </w:r>
-      <w:bookmarkStart w:id="0" w:name="_GoBack"/>
-      <w:bookmarkEnd w:id="0"/>
     </w:p>
     <w:p/>
     <w:p/>
@@ -242,6 +258,7 @@
         <w:t>GO Biological Process</w:t>
       </w:r>
     </w:p>
+    <w:p/>
     <w:p>
       <w:pPr>
         <w:pStyle w:val="Heading3"/>
@@ -336,7 +353,15 @@
     </w:p>
     <w:p>
       <w:r>
-        <w:t>No strong enrichments, endopepsidase, single cell adhesion</w:t>
+        <w:t xml:space="preserve">No strong enrichments, </w:t>
+      </w:r>
+      <w:proofErr w:type="spellStart"/>
+      <w:r>
+        <w:t>endopepsidase</w:t>
+      </w:r>
+      <w:proofErr w:type="spellEnd"/>
+      <w:r>
+        <w:t>, single cell adhesion</w:t>
       </w:r>
     </w:p>
     <w:p/>
@@ -451,8 +476,21 @@
       <w:pPr>
         <w:pStyle w:val="Heading2"/>
       </w:pPr>
-      <w:r>
-        <w:t>Disesase Perturbatiosn from GEO Up (expression sig comparisons)</w:t>
+      <w:proofErr w:type="spellStart"/>
+      <w:r>
+        <w:t>Disesase</w:t>
+      </w:r>
+      <w:proofErr w:type="spellEnd"/>
+      <w:r>
+        <w:t xml:space="preserve"> </w:t>
+      </w:r>
+      <w:proofErr w:type="spellStart"/>
+      <w:r>
+        <w:t>Perturbatiosn</w:t>
+      </w:r>
+      <w:proofErr w:type="spellEnd"/>
+      <w:r>
+        <w:t xml:space="preserve"> from GEO Up (expression sig comparisons)</w:t>
       </w:r>
     </w:p>
     <w:p>
@@ -492,14 +530,24 @@
         <w:t>,</w:t>
       </w:r>
       <w:r>
-        <w:t xml:space="preserve"> multiple scletosis, </w:t>
-      </w:r>
+        <w:t xml:space="preserve"> multiple </w:t>
+      </w:r>
+      <w:proofErr w:type="spellStart"/>
+      <w:r>
+        <w:t>scletosis</w:t>
+      </w:r>
+      <w:proofErr w:type="spellEnd"/>
+      <w:r>
+        <w:t xml:space="preserve">, </w:t>
+      </w:r>
+      <w:proofErr w:type="spellStart"/>
       <w:r>
         <w:rPr>
           <w:b/>
         </w:rPr>
         <w:t>oligodendroglioma</w:t>
       </w:r>
+      <w:proofErr w:type="spellEnd"/>
       <w:r>
         <w:t xml:space="preserve">, anterior horn cell disease, squamous cell carcinoma of the mouth, astrocytoma, </w:t>
       </w:r>
@@ -556,7 +604,31 @@
         </w:r>
       </w:hyperlink>
       <w:r>
-        <w:t xml:space="preserve">. Large-cell neuroendocrine carcinoma (LCNEC) of the lung displays morphologic and immunohistochemical characteristics common to neuronendocrine tumors and morphogenic features of large cell carcinomas </w:t>
+        <w:t xml:space="preserve">. Large-cell neuroendocrine carcinoma (LCNEC) of the lung displays morphologic and </w:t>
+      </w:r>
+      <w:proofErr w:type="spellStart"/>
+      <w:r>
+        <w:t>immunohistochemical</w:t>
+      </w:r>
+      <w:proofErr w:type="spellEnd"/>
+      <w:r>
+        <w:t xml:space="preserve"> characteristics common to </w:t>
+      </w:r>
+      <w:proofErr w:type="spellStart"/>
+      <w:r>
+        <w:t>neuronendocrine</w:t>
+      </w:r>
+      <w:proofErr w:type="spellEnd"/>
+      <w:r>
+        <w:t xml:space="preserve"> tumors and </w:t>
+      </w:r>
+      <w:proofErr w:type="spellStart"/>
+      <w:r>
+        <w:t>morphogenic</w:t>
+      </w:r>
+      <w:proofErr w:type="spellEnd"/>
+      <w:r>
+        <w:t xml:space="preserve"> features of large cell carcinomas </w:t>
       </w:r>
       <w:hyperlink r:id="rId14" w:history="1">
         <w:r>
@@ -572,8 +644,13 @@
     </w:p>
     <w:p/>
     <w:p>
-      <w:r>
-        <w:t xml:space="preserve">Oligodendrogliomas come from oligodendrocytes, one of the types of cells that make up the supportive, or glial, tissue of the brain, </w:t>
+      <w:proofErr w:type="spellStart"/>
+      <w:r>
+        <w:t>Oligodendrogliomas</w:t>
+      </w:r>
+      <w:proofErr w:type="spellEnd"/>
+      <w:r>
+        <w:t xml:space="preserve"> come from oligodendrocytes, one of the types of cells that make up the supportive, or glial, tissue of the brain, </w:t>
       </w:r>
     </w:p>
     <w:p/>
@@ -631,6 +708,105 @@
         <w:t xml:space="preserve">, prostate cancer … </w:t>
       </w:r>
     </w:p>
+    <w:p/>
+    <w:p/>
+    <w:p>
+      <w:pPr>
+        <w:pStyle w:val="Heading2"/>
+      </w:pPr>
+      <w:r>
+        <w:t>MGI Mammalian Phenotype Level 4</w:t>
+      </w:r>
+    </w:p>
+    <w:p>
+      <w:pPr>
+        <w:pStyle w:val="Heading3"/>
+      </w:pPr>
+      <w:r>
+        <w:t xml:space="preserve">Up-regulated SCLC Genes: </w:t>
+      </w:r>
+    </w:p>
+    <w:p>
+      <w:proofErr w:type="spellStart"/>
+      <w:r>
+        <w:t>Abrormal</w:t>
+      </w:r>
+      <w:proofErr w:type="spellEnd"/>
+      <w:r>
+        <w:t xml:space="preserve"> neuronal morphology, abnormal neuronal physiology, brain nervous system, </w:t>
+      </w:r>
+      <w:proofErr w:type="spellStart"/>
+      <w:r>
+        <w:t>etc</w:t>
+      </w:r>
+      <w:proofErr w:type="spellEnd"/>
+      <w:r>
+        <w:t xml:space="preserve">… </w:t>
+      </w:r>
+    </w:p>
+    <w:p/>
+    <w:p>
+      <w:pPr>
+        <w:pStyle w:val="Heading3"/>
+      </w:pPr>
+      <w:r>
+        <w:t xml:space="preserve">Down-regulated SCLC Genes: </w:t>
+      </w:r>
+    </w:p>
+    <w:p>
+      <w:r>
+        <w:t xml:space="preserve">Abnormal innate immunity, blood vessel, inflammatory </w:t>
+      </w:r>
+      <w:proofErr w:type="spellStart"/>
+      <w:r>
+        <w:t>reponse</w:t>
+      </w:r>
+      <w:proofErr w:type="spellEnd"/>
+      <w:r>
+        <w:t xml:space="preserve">, </w:t>
+      </w:r>
+      <w:r>
+        <w:t>abnormal response to injury</w:t>
+      </w:r>
+    </w:p>
+    <w:p/>
+    <w:p>
+      <w:pPr>
+        <w:pStyle w:val="Heading3"/>
+      </w:pPr>
+      <w:r>
+        <w:t>Mixed-regulated Genes (bottom cluster):</w:t>
+      </w:r>
+    </w:p>
+    <w:p>
+      <w:r>
+        <w:t xml:space="preserve">Abnormal extraembryonic tissue, </w:t>
+      </w:r>
+      <w:proofErr w:type="spellStart"/>
+      <w:r>
+        <w:t>impared</w:t>
+      </w:r>
+      <w:proofErr w:type="spellEnd"/>
+      <w:r>
+        <w:t xml:space="preserve"> skin barrier, abnormal skin appearance, abnormal epidermal layer, abnormal skin physiology, </w:t>
+      </w:r>
+    </w:p>
+    <w:p/>
+    <w:p/>
+    <w:p/>
+    <w:p/>
+    <w:p/>
+    <w:p/>
+    <w:p/>
+    <w:p/>
+    <w:p/>
+    <w:p/>
+    <w:p/>
+    <w:p/>
+    <w:p/>
+    <w:p/>
+    <w:p/>
+    <w:p/>
     <w:p/>
     <w:p/>
     <w:p/>
@@ -838,7 +1014,15 @@
     <w:p/>
     <w:p>
       <w:r>
-        <w:t xml:space="preserve">The role of SOX2 in small cell lung cancer, lung adenocarcinoma and sqyamous cell carcinoma of the lung </w:t>
+        <w:t xml:space="preserve">The role of SOX2 in small cell lung cancer, lung adenocarcinoma and </w:t>
+      </w:r>
+      <w:proofErr w:type="spellStart"/>
+      <w:r>
+        <w:t>sqyamous</w:t>
+      </w:r>
+      <w:proofErr w:type="spellEnd"/>
+      <w:r>
+        <w:t xml:space="preserve"> cell carcinoma of the lung </w:t>
       </w:r>
       <w:hyperlink r:id="rId18" w:history="1">
         <w:r>
@@ -863,13 +1047,24 @@
       </w:r>
     </w:p>
     <w:p>
+      <w:pPr>
+        <w:pStyle w:val="Heading3"/>
+      </w:pPr>
       <w:r>
         <w:t>Up-regulated SCLC:</w:t>
       </w:r>
     </w:p>
     <w:p>
       <w:r>
-        <w:t>RNA transport, spliceosome, mRNA surveillance, mTOR signaling</w:t>
+        <w:t xml:space="preserve">RNA transport, spliceosome, mRNA surveillance, </w:t>
+      </w:r>
+      <w:proofErr w:type="spellStart"/>
+      <w:r>
+        <w:t>mTOR</w:t>
+      </w:r>
+      <w:proofErr w:type="spellEnd"/>
+      <w:r>
+        <w:t xml:space="preserve"> signaling</w:t>
       </w:r>
     </w:p>
     <w:p/>
@@ -887,15 +1082,57 @@
       </w:r>
     </w:p>
     <w:p/>
-    <w:p/>
-    <w:p/>
-    <w:p/>
-    <w:p>
-      <w:pPr>
-        <w:pStyle w:val="Heading3"/>
-      </w:pPr>
-      <w:r>
-        <w:t xml:space="preserve">Is there a relationship between GO enrichment cell motility and ChEA enrichment SOX2/SMAD2/etc.. ? </w:t>
+    <w:p>
+      <w:pPr>
+        <w:pStyle w:val="Heading2"/>
+      </w:pPr>
+      <w:r>
+        <w:t>MGI Mammalian Phenotype Level 4</w:t>
+      </w:r>
+    </w:p>
+    <w:p>
+      <w:pPr>
+        <w:pStyle w:val="Heading3"/>
+      </w:pPr>
+      <w:r>
+        <w:t>Up-regulated SCLC:</w:t>
+      </w:r>
+    </w:p>
+    <w:p>
+      <w:r>
+        <w:t>Prenatal lethality, abnormal neuron morphology</w:t>
+      </w:r>
+    </w:p>
+    <w:p/>
+    <w:p>
+      <w:pPr>
+        <w:pStyle w:val="Heading3"/>
+      </w:pPr>
+      <w:r>
+        <w:t>Down-regulated SCLC:</w:t>
+      </w:r>
+    </w:p>
+    <w:p>
+      <w:r>
+        <w:t>Abnormal immunity, abnormal epidermal layer, embryogenesis, cardiovascular</w:t>
+      </w:r>
+    </w:p>
+    <w:p/>
+    <w:p/>
+    <w:p>
+      <w:pPr>
+        <w:pStyle w:val="Heading3"/>
+      </w:pPr>
+      <w:r>
+        <w:t>Is there a relationship between GO enrichment cell motility and ChEA enrichment SOX2/SMAD2/etc.</w:t>
+      </w:r>
+      <w:proofErr w:type="gramStart"/>
+      <w:r>
+        <w:t>. ?</w:t>
+      </w:r>
+      <w:proofErr w:type="gramEnd"/>
+      <w:r>
+        <w:t xml:space="preserve"> </w:t>
       </w:r>
     </w:p>
     <w:p>
@@ -949,7 +1186,13 @@
         <w:pStyle w:val="Heading1"/>
       </w:pPr>
       <w:r>
-        <w:t>Merge PTM and Gene Expression Data Filtered (~700 rows)</w:t>
+        <w:t>Merge PTM and Gene Expression Data Filtered (~700 rows</w:t>
+      </w:r>
+      <w:r>
+        <w:t>, two large clusters</w:t>
+      </w:r>
+      <w:r>
+        <w:t>)</w:t>
       </w:r>
     </w:p>
     <w:p>
@@ -1026,7 +1269,15 @@
     </w:p>
     <w:p>
       <w:r>
-        <w:t xml:space="preserve">mRNA splicing, mRNA processing, lung epithelian cell differentiation, lung cell differentiation, epithelial cell differentiation, neuron fate specification, </w:t>
+        <w:t xml:space="preserve">mRNA splicing, mRNA processing, lung </w:t>
+      </w:r>
+      <w:proofErr w:type="spellStart"/>
+      <w:r>
+        <w:t>epithelian</w:t>
+      </w:r>
+      <w:proofErr w:type="spellEnd"/>
+      <w:r>
+        <w:t xml:space="preserve"> cell differentiation, lung cell differentiation, epithelial cell differentiation, neuron fate specification, </w:t>
       </w:r>
     </w:p>
     <w:p/>
@@ -1079,8 +1330,13 @@
     </w:p>
     <w:p>
       <w:r>
-        <w:t>CJUN, KLF4, RARG, ..</w:t>
-      </w:r>
+        <w:t xml:space="preserve">CJUN, KLF4, </w:t>
+      </w:r>
+      <w:proofErr w:type="gramStart"/>
+      <w:r>
+        <w:t>RARG, ..</w:t>
+      </w:r>
+      <w:proofErr w:type="gramEnd"/>
     </w:p>
     <w:p/>
     <w:p>
@@ -1115,10 +1371,58 @@
     </w:p>
     <w:p>
       <w:r>
-        <w:t xml:space="preserve">Proteoglycans in cancer, viral myocarditis, focal adhesion, leishmaniasis, complement and coagulation cascades, platelet activation, </w:t>
-      </w:r>
-    </w:p>
-    <w:p/>
+        <w:t xml:space="preserve">Proteoglycans in cancer, viral myocarditis, focal adhesion, </w:t>
+      </w:r>
+      <w:proofErr w:type="spellStart"/>
+      <w:r>
+        <w:t>leishmaniasis</w:t>
+      </w:r>
+      <w:proofErr w:type="spellEnd"/>
+      <w:r>
+        <w:t xml:space="preserve">, complement and coagulation cascades, platelet activation, </w:t>
+      </w:r>
+    </w:p>
+    <w:p/>
+    <w:p>
+      <w:pPr>
+        <w:pStyle w:val="Heading2"/>
+      </w:pPr>
+      <w:r>
+        <w:t>MGI Mammalian Phenotype level 4</w:t>
+      </w:r>
+    </w:p>
+    <w:p>
+      <w:pPr>
+        <w:pStyle w:val="Heading3"/>
+      </w:pPr>
+      <w:r>
+        <w:t>Up-regulated SCLC:</w:t>
+      </w:r>
+    </w:p>
+    <w:p>
+      <w:r>
+        <w:t>Abnormal pancreas morphology, abnormal neuron physiology, abnormal neuron morphology, abnormal nervous system, brain morphology, prenatal lethality, maternal imprinting</w:t>
+      </w:r>
+    </w:p>
+    <w:p/>
+    <w:p>
+      <w:pPr>
+        <w:pStyle w:val="Heading3"/>
+      </w:pPr>
+      <w:r>
+        <w:t xml:space="preserve">Down-regulated SCLC: </w:t>
+      </w:r>
+    </w:p>
+    <w:p>
+      <w:r>
+        <w:t>Abnormal dermal layer, abnormal response to injury, abnormal innate immunity, abnormal cell adhesion, pre/post weaning lethality</w:t>
+      </w:r>
+      <w:r>
+        <w:tab/>
+      </w:r>
+      <w:bookmarkStart w:id="0" w:name="_GoBack"/>
+      <w:bookmarkEnd w:id="0"/>
+    </w:p>
     <w:sectPr>
       <w:pgSz w:w="12240" w:h="15840"/>
       <w:pgMar w:top="1440" w:right="1440" w:bottom="1440" w:left="1440" w:header="720" w:footer="720" w:gutter="0"/>

</xml_diff>

<commit_message>
adding notes about clusters and specific genes in these clusters
</commit_message>
<xml_diff>
--- a/notes/CST_Data_Viz_Notes.docx
+++ b/notes/CST_Data_Viz_Notes.docx
@@ -1420,9 +1420,270 @@
       <w:r>
         <w:tab/>
       </w:r>
+    </w:p>
+    <w:p/>
+    <w:p/>
+    <w:p/>
+    <w:p/>
+    <w:p/>
+    <w:p/>
+    <w:p/>
+    <w:p/>
+    <w:p/>
+    <w:p/>
+    <w:p/>
+    <w:p/>
+    <w:p/>
+    <w:p/>
+    <w:p/>
+    <w:p/>
+    <w:p/>
+    <w:p/>
+    <w:p/>
+    <w:p/>
+    <w:p/>
+    <w:p/>
+    <w:p/>
+    <w:p/>
+    <w:p/>
+    <w:p/>
+    <w:p/>
+    <w:p/>
+    <w:p/>
+    <w:p/>
+    <w:p/>
+    <w:p/>
+    <w:p/>
+    <w:p/>
+    <w:p/>
+    <w:p>
+      <w:pPr>
+        <w:pStyle w:val="Heading1"/>
+      </w:pPr>
+      <w:r>
+        <w:t xml:space="preserve">Specific Genes in Clusters </w:t>
+      </w:r>
+    </w:p>
+    <w:p>
+      <w:r>
+        <w:rPr>
+          <w:b/>
+        </w:rPr>
+        <w:t>NKX2-1</w:t>
+      </w:r>
+      <w:r>
+        <w:t xml:space="preserve">: </w:t>
+      </w:r>
+      <w:r>
+        <w:t xml:space="preserve">Initially identified as thyroid specific transcription factor. The encoded protein binds to the thyroglobulin promotor and </w:t>
+      </w:r>
+      <w:proofErr w:type="spellStart"/>
+      <w:r>
+        <w:t>regulateds</w:t>
+      </w:r>
+      <w:proofErr w:type="spellEnd"/>
+      <w:r>
+        <w:t xml:space="preserve"> expression … [</w:t>
+      </w:r>
+      <w:proofErr w:type="spellStart"/>
+      <w:r>
+        <w:t>refseq</w:t>
+      </w:r>
+      <w:proofErr w:type="spellEnd"/>
+      <w:r>
+        <w:t xml:space="preserve">]. From the heatmap, it is highly correlated with SFTA3 gene expression. </w:t>
+      </w:r>
+    </w:p>
+    <w:p/>
+    <w:p>
+      <w:r>
+        <w:rPr>
+          <w:b/>
+        </w:rPr>
+        <w:t xml:space="preserve">ref: </w:t>
+      </w:r>
+      <w:r>
+        <w:rPr>
+          <w:b/>
+        </w:rPr>
+        <w:t>NKX2-1</w:t>
+      </w:r>
+      <w:r>
+        <w:t xml:space="preserve"> a novel tumor biomarker of lung cancer. NKX2-1, also known as TTF-1 is a tissue specific transcription factor of the thyroid, lung and ventral forebrain. While it has been shown to play a critical role in lung development and lung cancer differentiation and </w:t>
+      </w:r>
+      <w:proofErr w:type="spellStart"/>
+      <w:r>
+        <w:t>mrphogenesis</w:t>
+      </w:r>
+      <w:proofErr w:type="spellEnd"/>
+      <w:r>
+        <w:t xml:space="preserve">, molecular mechanisms mediating NKX2-1 cell- and tissue-specific expression in normal </w:t>
+      </w:r>
+      <w:proofErr w:type="spellStart"/>
+      <w:r>
+        <w:t>nad</w:t>
+      </w:r>
+      <w:proofErr w:type="spellEnd"/>
+      <w:r>
+        <w:t xml:space="preserve"> cancerous lungs have yet to be fully elucidated. </w:t>
+      </w:r>
+      <w:hyperlink r:id="rId21" w:history="1">
+        <w:r>
+          <w:rPr>
+            <w:rStyle w:val="Hyperlink"/>
+          </w:rPr>
+          <w:t>link</w:t>
+        </w:r>
+      </w:hyperlink>
+      <w:r>
+        <w:t xml:space="preserve"> </w:t>
+      </w:r>
+    </w:p>
+    <w:p/>
+    <w:p/>
+    <w:p>
+      <w:pPr>
+        <w:pStyle w:val="Heading2"/>
+      </w:pPr>
+      <w:r>
+        <w:t>NSCLC Up Merged Cluster</w:t>
+      </w:r>
+    </w:p>
+    <w:p>
+      <w:r>
+        <w:rPr>
+          <w:b/>
+        </w:rPr>
+        <w:t>SFT</w:t>
+      </w:r>
+      <w:r>
+        <w:rPr>
+          <w:b/>
+        </w:rPr>
+        <w:t>P</w:t>
+      </w:r>
+      <w:r>
+        <w:rPr>
+          <w:b/>
+        </w:rPr>
+        <w:t>A2</w:t>
+      </w:r>
+      <w:r>
+        <w:t xml:space="preserve">: surfactant protein known to be highly expressed in lung. </w:t>
+      </w:r>
+    </w:p>
+    <w:p>
+      <w:r>
+        <w:rPr>
+          <w:b/>
+        </w:rPr>
+        <w:t>STFA2</w:t>
+      </w:r>
+      <w:r>
+        <w:t>: surfactant associated 2</w:t>
+      </w:r>
+    </w:p>
+    <w:p/>
+    <w:p>
+      <w:r>
+        <w:rPr>
+          <w:b/>
+        </w:rPr>
+        <w:t>MUC1</w:t>
+      </w:r>
+      <w:r>
+        <w:t xml:space="preserve">: mucin 1, cell surface associated. This gene encodes a membrane-bound protein that is a member of the mucin family. Mucins are O-glycosylated proteins that play an essential role in forming protective mucous barrier on epithelial surfaces… expressed on the apical surface of </w:t>
+      </w:r>
+      <w:proofErr w:type="spellStart"/>
+      <w:r>
+        <w:t>epithial</w:t>
+      </w:r>
+      <w:proofErr w:type="spellEnd"/>
+      <w:r>
+        <w:t xml:space="preserve"> surfaces of many different tissues including lung, breast. … This protein is </w:t>
+      </w:r>
+      <w:proofErr w:type="spellStart"/>
+      <w:r>
+        <w:t>proteolytically</w:t>
+      </w:r>
+      <w:proofErr w:type="spellEnd"/>
+      <w:r>
+        <w:t xml:space="preserve"> </w:t>
+      </w:r>
+      <w:proofErr w:type="spellStart"/>
+      <w:r>
+        <w:t>cleved</w:t>
+      </w:r>
+      <w:proofErr w:type="spellEnd"/>
+      <w:r>
+        <w:t xml:space="preserve"> into alpha and beta subunits that form a heterodimeric complex. The N-terminal alpha subunit functions in cell-adhesion and the C-</w:t>
+      </w:r>
+      <w:proofErr w:type="spellStart"/>
+      <w:r>
+        <w:t>erimninal</w:t>
+      </w:r>
+      <w:proofErr w:type="spellEnd"/>
+      <w:r>
+        <w:t xml:space="preserve"> beta subunit is involved in cell signaling. Overexpression, </w:t>
+      </w:r>
+      <w:proofErr w:type="spellStart"/>
+      <w:r>
+        <w:t>abbrent</w:t>
+      </w:r>
+      <w:proofErr w:type="spellEnd"/>
+      <w:r>
+        <w:t xml:space="preserve"> intracellular localization, and changes in glycosylation have been associated with carcinomas. This gene is known to contain a highly polymorphic variable of … </w:t>
+      </w:r>
+    </w:p>
+    <w:p/>
+    <w:p>
+      <w:r>
+        <w:t xml:space="preserve">Ref: </w:t>
+      </w:r>
+      <w:r>
+        <w:rPr>
+          <w:b/>
+        </w:rPr>
+        <w:t>MUC1 tyrosine phosphorylation activates the extracellular signal-</w:t>
+      </w:r>
+      <w:proofErr w:type="spellStart"/>
+      <w:r>
+        <w:rPr>
+          <w:b/>
+        </w:rPr>
+        <w:t>reglulated</w:t>
+      </w:r>
+      <w:proofErr w:type="spellEnd"/>
+      <w:r>
+        <w:rPr>
+          <w:b/>
+        </w:rPr>
+        <w:t xml:space="preserve"> kinase </w:t>
+      </w:r>
+      <w:hyperlink r:id="rId22" w:history="1">
+        <w:r>
+          <w:rPr>
+            <w:rStyle w:val="Hyperlink"/>
+          </w:rPr>
+          <w:t>link</w:t>
+        </w:r>
+      </w:hyperlink>
       <w:bookmarkStart w:id="0" w:name="_GoBack"/>
       <w:bookmarkEnd w:id="0"/>
-    </w:p>
+      <w:r>
+        <w:rPr>
+          <w:b/>
+        </w:rPr>
+        <w:t xml:space="preserve">. </w:t>
+      </w:r>
+      <w:r>
+        <w:t xml:space="preserve">MUC1 is a transmembrane glycoprotein expressed on the apical surface of epithelial cells and exhibiting structural features characteristic of receptors for cytokines and growth factors. Its intracellular cytoplasmic tail contains multiple amino acid sequences motifs that, once phosphorylated, serve as docking sites for SH2 domain-containing proteins mediating signal transduction. Most studies examining MUC1 signaling have focused on cancer cells where MUC1 is overexpressed, aberrantly glycosylated, and constitutively phosphorylated. No … </w:t>
+      </w:r>
+    </w:p>
+    <w:p/>
+    <w:p/>
+    <w:p/>
+    <w:p/>
     <w:sectPr>
       <w:pgSz w:w="12240" w:h="15840"/>
       <w:pgMar w:top="1440" w:right="1440" w:bottom="1440" w:left="1440" w:header="720" w:footer="720" w:gutter="0"/>

</xml_diff>

<commit_message>
updated notebook with more gene info
</commit_message>
<xml_diff>
--- a/notes/CST_Data_Viz_Notes.docx
+++ b/notes/CST_Data_Viz_Notes.docx
@@ -1001,7 +1001,15 @@
         <w:pStyle w:val="Heading3"/>
       </w:pPr>
       <w:r>
-        <w:t xml:space="preserve">Is there a relationship between GO enrichment cell motility and ChEA enrichment SOX2/SMAD2/etc.. ? </w:t>
+        <w:t>Is there a relationship between GO enrichment cell motility and ChEA enrichment SOX2/SMAD2/etc.</w:t>
+      </w:r>
+      <w:proofErr w:type="gramStart"/>
+      <w:r>
+        <w:t>. ?</w:t>
+      </w:r>
+      <w:proofErr w:type="gramEnd"/>
+      <w:r>
+        <w:t xml:space="preserve"> </w:t>
       </w:r>
     </w:p>
     <w:p>
@@ -1191,8 +1199,13 @@
     </w:p>
     <w:p>
       <w:r>
-        <w:t>CJUN, KLF4, RARG, ..</w:t>
-      </w:r>
+        <w:t xml:space="preserve">CJUN, KLF4, </w:t>
+      </w:r>
+      <w:proofErr w:type="gramStart"/>
+      <w:r>
+        <w:t>RARG, ..</w:t>
+      </w:r>
+      <w:proofErr w:type="gramEnd"/>
     </w:p>
     <w:p/>
     <w:p>
@@ -1310,6 +1323,14 @@
       </w:pPr>
       <w:r>
         <w:t xml:space="preserve">Specific Genes in Clusters </w:t>
+      </w:r>
+    </w:p>
+    <w:p>
+      <w:pPr>
+        <w:pStyle w:val="Heading2"/>
+      </w:pPr>
+      <w:r>
+        <w:t>Expression</w:t>
       </w:r>
     </w:p>
     <w:p>
@@ -1402,7 +1423,13 @@
     <w:p/>
     <w:p>
       <w:r>
-        <w:t xml:space="preserve">MUC1 is highly expressed in a subset of NSCLC cell lines and is also higly phosphorylated in a similar set. Also, MUC4 is also highly expressed. </w:t>
+        <w:t>MUC1 is highly expressed in a subset of NSCLC cell lines and is also hig</w:t>
+      </w:r>
+      <w:r>
+        <w:t>h</w:t>
+      </w:r>
+      <w:r>
+        <w:t xml:space="preserve">ly phosphorylated in a similar set. Also, MUC4 is also highly expressed. </w:t>
       </w:r>
     </w:p>
     <w:p/>
@@ -1504,13 +1531,441 @@
         <w:t xml:space="preserve">: Altereed expression of MUC4 plays an oncogenic role in various cancers, including pancreatic, ovarian and breast. This study evaluates the expression and role of MUC4 in NSCLC. -&gt; MUC4 plays a tumor suppressor role in NSCKC by altering p53 expression. Decreasin MUC4 expression in advanced tumor stages also seems to confirm the novel protective function of MUC4 in NSCLC. </w:t>
       </w:r>
       <w:r>
-        <w:t>[MUCs are expressed at a low level in SCLC</w:t>
+        <w:t>[MUCs are expressed at a low level in SCLC]</w:t>
+      </w:r>
+    </w:p>
+    <w:p/>
+    <w:p>
+      <w:r>
+        <w:rPr>
+          <w:b/>
+        </w:rPr>
+        <w:t>KRT</w:t>
+      </w:r>
+      <w:r>
+        <w:rPr>
+          <w:b/>
+        </w:rPr>
+        <w:t>19</w:t>
+      </w:r>
+      <w:r>
+        <w:t xml:space="preserve"> </w:t>
+      </w:r>
+      <w:r>
+        <w:rPr>
+          <w:b/>
+        </w:rPr>
+        <w:t>expression</w:t>
+      </w:r>
+      <w:r>
+        <w:t xml:space="preserve">, </w:t>
+      </w:r>
+      <w:r>
+        <w:rPr>
+          <w:b/>
+        </w:rPr>
+        <w:t>methylation</w:t>
+      </w:r>
+      <w:r>
+        <w:t xml:space="preserve"> and </w:t>
+      </w:r>
+      <w:r>
+        <w:rPr>
+          <w:b/>
+        </w:rPr>
+        <w:t>phosphorylation</w:t>
+      </w:r>
+      <w:r>
+        <w:t xml:space="preserve"> are high, KRT7 expression is also high. MAST</w:t>
+      </w:r>
+    </w:p>
+    <w:p/>
+    <w:p>
+      <w:r>
+        <w:t>Laminins</w:t>
+      </w:r>
+      <w:r>
+        <w:t xml:space="preserve"> ECM component</w:t>
+      </w:r>
+    </w:p>
+    <w:p/>
+    <w:p>
+      <w:r>
+        <w:t>Cadherins CDH1, CDH3</w:t>
+      </w:r>
+    </w:p>
+    <w:p/>
+    <w:p>
+      <w:r>
+        <w:t xml:space="preserve">EGFR high phosphorylation </w:t>
+      </w:r>
+    </w:p>
+    <w:p/>
+    <w:p>
+      <w:r>
+        <w:t xml:space="preserve">ERBB3 high expression and phosphorylation </w:t>
+      </w:r>
+    </w:p>
+    <w:p/>
+    <w:p>
+      <w:r>
+        <w:t>LSR exp and phos</w:t>
+      </w:r>
+    </w:p>
+    <w:p/>
+    <w:p>
+      <w:r>
+        <w:t>SCEL exp, phos, methylation</w:t>
+      </w:r>
+    </w:p>
+    <w:p/>
+    <w:p>
+      <w:pPr>
+        <w:pStyle w:val="Heading2"/>
+      </w:pPr>
+      <w:r>
+        <w:t>SCLC Up-Cluster</w:t>
+      </w:r>
+    </w:p>
+    <w:p>
+      <w:r>
+        <w:t>ALB</w:t>
+      </w:r>
+    </w:p>
+    <w:p/>
+    <w:p>
+      <w:r>
+        <w:t>TUB</w:t>
+      </w:r>
+    </w:p>
+    <w:p/>
+    <w:p>
+      <w:r>
+        <w:t>Hemaglobin (HBA, HBB)</w:t>
+      </w:r>
+    </w:p>
+    <w:p/>
+    <w:p>
+      <w:r>
+        <w:t>SCG</w:t>
+      </w:r>
+      <w:r>
+        <w:t>2/3/</w:t>
+      </w:r>
+      <w:r>
+        <w:t>5: Secregogranin 2/3/5</w:t>
+      </w:r>
+    </w:p>
+    <w:p/>
+    <w:p>
+      <w:r>
+        <w:t>SYT1/4</w:t>
+      </w:r>
+    </w:p>
+    <w:p/>
+    <w:p/>
+    <w:p>
+      <w:pPr>
+        <w:pBdr>
+          <w:top w:val="dotted" w:sz="24" w:space="1" w:color="auto"/>
+          <w:bottom w:val="dotted" w:sz="24" w:space="1" w:color="auto"/>
+        </w:pBdr>
+      </w:pPr>
+    </w:p>
+    <w:p>
+      <w:pPr>
+        <w:pBdr>
+          <w:top w:val="dotted" w:sz="24" w:space="1" w:color="auto"/>
+          <w:bottom w:val="dotted" w:sz="24" w:space="1" w:color="auto"/>
+        </w:pBdr>
+      </w:pPr>
+      <w:r>
+        <w:t xml:space="preserve">ZNF518B may be involved in transcription. </w:t>
+      </w:r>
+    </w:p>
+    <w:p>
+      <w:pPr>
+        <w:pBdr>
+          <w:top w:val="dotted" w:sz="24" w:space="1" w:color="auto"/>
+          <w:bottom w:val="dotted" w:sz="24" w:space="1" w:color="auto"/>
+        </w:pBdr>
+      </w:pPr>
+    </w:p>
+    <w:p>
+      <w:pPr>
+        <w:pBdr>
+          <w:top w:val="dotted" w:sz="24" w:space="1" w:color="auto"/>
+          <w:bottom w:val="dotted" w:sz="24" w:space="1" w:color="auto"/>
+        </w:pBdr>
+      </w:pPr>
+      <w:r>
+        <w:t>### ALB</w:t>
+      </w:r>
+    </w:p>
+    <w:p>
+      <w:pPr>
+        <w:pBdr>
+          <w:top w:val="dotted" w:sz="24" w:space="1" w:color="auto"/>
+          <w:bottom w:val="dotted" w:sz="24" w:space="1" w:color="auto"/>
+        </w:pBdr>
+      </w:pPr>
+    </w:p>
+    <w:p>
+      <w:pPr>
+        <w:pBdr>
+          <w:top w:val="dotted" w:sz="24" w:space="1" w:color="auto"/>
+          <w:bottom w:val="dotted" w:sz="24" w:space="1" w:color="auto"/>
+        </w:pBdr>
+      </w:pPr>
+    </w:p>
+    <w:p>
+      <w:pPr>
+        <w:pBdr>
+          <w:top w:val="dotted" w:sz="24" w:space="1" w:color="auto"/>
+          <w:bottom w:val="dotted" w:sz="24" w:space="1" w:color="auto"/>
+        </w:pBdr>
+      </w:pPr>
+      <w:r>
+        <w:t>### TUB</w:t>
+      </w:r>
+    </w:p>
+    <w:p>
+      <w:pPr>
+        <w:pBdr>
+          <w:top w:val="dotted" w:sz="24" w:space="1" w:color="auto"/>
+          <w:bottom w:val="dotted" w:sz="24" w:space="1" w:color="auto"/>
+        </w:pBdr>
+      </w:pPr>
+    </w:p>
+    <w:p>
+      <w:pPr>
+        <w:pBdr>
+          <w:top w:val="dotted" w:sz="24" w:space="1" w:color="auto"/>
+          <w:bottom w:val="dotted" w:sz="24" w:space="1" w:color="auto"/>
+        </w:pBdr>
+      </w:pPr>
+      <w:r>
+        <w:t># Neuronal related genes</w:t>
+      </w:r>
+    </w:p>
+    <w:p>
+      <w:pPr>
+        <w:pBdr>
+          <w:top w:val="dotted" w:sz="24" w:space="1" w:color="auto"/>
+          <w:bottom w:val="dotted" w:sz="24" w:space="1" w:color="auto"/>
+        </w:pBdr>
+      </w:pPr>
+    </w:p>
+    <w:p>
+      <w:pPr>
+        <w:pBdr>
+          <w:top w:val="dotted" w:sz="24" w:space="1" w:color="auto"/>
+          <w:bottom w:val="dotted" w:sz="24" w:space="1" w:color="auto"/>
+        </w:pBdr>
+      </w:pPr>
+      <w:r>
+        <w:t>## Collagen PTMs</w:t>
+      </w:r>
+    </w:p>
+    <w:p>
+      <w:pPr>
+        <w:pBdr>
+          <w:top w:val="dotted" w:sz="24" w:space="1" w:color="auto"/>
+          <w:bottom w:val="dotted" w:sz="24" w:space="1" w:color="auto"/>
+        </w:pBdr>
+      </w:pPr>
+    </w:p>
+    <w:p>
+      <w:pPr>
+        <w:pBdr>
+          <w:top w:val="dotted" w:sz="24" w:space="1" w:color="auto"/>
+          <w:bottom w:val="dotted" w:sz="24" w:space="1" w:color="auto"/>
+        </w:pBdr>
+      </w:pPr>
+      <w:r>
+        <w:t xml:space="preserve">Colagen post translational modification Acetylations were seen. </w:t>
+      </w:r>
+    </w:p>
+    <w:p>
+      <w:pPr>
+        <w:pBdr>
+          <w:top w:val="dotted" w:sz="24" w:space="1" w:color="auto"/>
+          <w:bottom w:val="dotted" w:sz="24" w:space="1" w:color="auto"/>
+        </w:pBdr>
+      </w:pPr>
+    </w:p>
+    <w:p>
+      <w:pPr>
+        <w:pBdr>
+          <w:top w:val="dotted" w:sz="24" w:space="1" w:color="auto"/>
+          <w:bottom w:val="dotted" w:sz="24" w:space="1" w:color="auto"/>
+        </w:pBdr>
+      </w:pPr>
+      <w:r>
+        <w:t xml:space="preserve">Myosin acetylation </w:t>
+      </w:r>
+    </w:p>
+    <w:p>
+      <w:pPr>
+        <w:pBdr>
+          <w:top w:val="dotted" w:sz="24" w:space="1" w:color="auto"/>
+          <w:bottom w:val="dotted" w:sz="24" w:space="1" w:color="auto"/>
+        </w:pBdr>
+      </w:pPr>
+    </w:p>
+    <w:p>
+      <w:pPr>
+        <w:pBdr>
+          <w:top w:val="dotted" w:sz="24" w:space="1" w:color="auto"/>
+          <w:bottom w:val="dotted" w:sz="24" w:space="1" w:color="auto"/>
+        </w:pBdr>
+      </w:pPr>
+      <w:r>
+        <w:t>POU4F1 neuronal TF</w:t>
+      </w:r>
+    </w:p>
+    <w:p>
+      <w:pPr>
+        <w:pBdr>
+          <w:top w:val="dotted" w:sz="24" w:space="1" w:color="auto"/>
+          <w:bottom w:val="dotted" w:sz="24" w:space="1" w:color="auto"/>
+        </w:pBdr>
+      </w:pPr>
+    </w:p>
+    <w:p>
+      <w:pPr>
+        <w:pBdr>
+          <w:top w:val="dotted" w:sz="24" w:space="1" w:color="auto"/>
+          <w:bottom w:val="dotted" w:sz="24" w:space="1" w:color="auto"/>
+        </w:pBdr>
+      </w:pPr>
+      <w:r>
+        <w:t xml:space="preserve">NEFH neurofilament heavy polypeptide. </w:t>
+      </w:r>
+    </w:p>
+    <w:p>
+      <w:pPr>
+        <w:pBdr>
+          <w:top w:val="dotted" w:sz="24" w:space="1" w:color="auto"/>
+          <w:bottom w:val="dotted" w:sz="24" w:space="1" w:color="auto"/>
+        </w:pBdr>
+      </w:pPr>
+    </w:p>
+    <w:p>
+      <w:pPr>
+        <w:pBdr>
+          <w:top w:val="dotted" w:sz="24" w:space="1" w:color="auto"/>
+          <w:bottom w:val="dotted" w:sz="24" w:space="1" w:color="auto"/>
+        </w:pBdr>
+      </w:pPr>
+      <w:r>
+        <w:t xml:space="preserve">PTPRZ1 tyrosine phospahtase, expression of this gene is restricted to the CNS. </w:t>
+      </w:r>
+    </w:p>
+    <w:p>
+      <w:pPr>
+        <w:pBdr>
+          <w:top w:val="dotted" w:sz="24" w:space="1" w:color="auto"/>
+          <w:bottom w:val="dotted" w:sz="24" w:space="1" w:color="auto"/>
+        </w:pBdr>
+      </w:pPr>
+    </w:p>
+    <w:p>
+      <w:pPr>
+        <w:pBdr>
+          <w:top w:val="dotted" w:sz="24" w:space="1" w:color="auto"/>
+          <w:bottom w:val="dotted" w:sz="24" w:space="1" w:color="auto"/>
+        </w:pBdr>
+      </w:pPr>
+      <w:r>
+        <w:t xml:space="preserve">DOCK7 acetlation, GEF plays a role in axon formation in neuronal polarization. </w:t>
+      </w:r>
+    </w:p>
+    <w:p>
+      <w:pPr>
+        <w:pBdr>
+          <w:top w:val="dotted" w:sz="24" w:space="1" w:color="auto"/>
+          <w:bottom w:val="dotted" w:sz="24" w:space="1" w:color="auto"/>
+        </w:pBdr>
+      </w:pPr>
+    </w:p>
+    <w:p>
+      <w:pPr>
+        <w:pBdr>
+          <w:top w:val="dotted" w:sz="24" w:space="1" w:color="auto"/>
+          <w:bottom w:val="dotted" w:sz="24" w:space="1" w:color="auto"/>
+        </w:pBdr>
+      </w:pPr>
+      <w:r>
+        <w:t xml:space="preserve">DCX (doublecortin) Microtubule binding, involved in cortical neuron function. </w:t>
+      </w:r>
+    </w:p>
+    <w:p>
+      <w:pPr>
+        <w:pBdr>
+          <w:top w:val="dotted" w:sz="24" w:space="1" w:color="auto"/>
+          <w:bottom w:val="dotted" w:sz="24" w:space="1" w:color="auto"/>
+        </w:pBdr>
+      </w:pPr>
+    </w:p>
+    <w:p>
+      <w:pPr>
+        <w:pBdr>
+          <w:top w:val="dotted" w:sz="24" w:space="1" w:color="auto"/>
+          <w:bottom w:val="dotted" w:sz="24" w:space="1" w:color="auto"/>
+        </w:pBdr>
+      </w:pPr>
+      <w:r>
+        <w:t>ACTB acetylation Actin B</w:t>
+      </w:r>
+    </w:p>
+    <w:p>
+      <w:pPr>
+        <w:pBdr>
+          <w:top w:val="dotted" w:sz="24" w:space="1" w:color="auto"/>
+          <w:bottom w:val="dotted" w:sz="24" w:space="1" w:color="auto"/>
+        </w:pBdr>
+      </w:pPr>
+    </w:p>
+    <w:p>
+      <w:pPr>
+        <w:pBdr>
+          <w:top w:val="dotted" w:sz="24" w:space="1" w:color="auto"/>
+          <w:bottom w:val="dotted" w:sz="24" w:space="1" w:color="auto"/>
+        </w:pBdr>
+      </w:pPr>
+      <w:r>
+        <w:t xml:space="preserve">STMN1 acetylation, stathmin 1, MT destabilizing protein. </w:t>
+      </w:r>
+    </w:p>
+    <w:p>
+      <w:pPr>
+        <w:pBdr>
+          <w:top w:val="dotted" w:sz="24" w:space="1" w:color="auto"/>
+          <w:bottom w:val="dotted" w:sz="24" w:space="1" w:color="auto"/>
+        </w:pBdr>
+      </w:pPr>
+    </w:p>
+    <w:p>
+      <w:pPr>
+        <w:pBdr>
+          <w:top w:val="dotted" w:sz="24" w:space="1" w:color="auto"/>
+          <w:bottom w:val="dotted" w:sz="24" w:space="1" w:color="auto"/>
+        </w:pBdr>
+      </w:pPr>
+      <w:r>
+        <w:t>MAP2, microtubule associated protein 2, involved in MT assembly which is important in neurogenesis.</w:t>
       </w:r>
       <w:bookmarkStart w:id="0" w:name="_GoBack"/>
       <w:bookmarkEnd w:id="0"/>
-      <w:r>
-        <w:t>]</w:t>
-      </w:r>
+    </w:p>
+    <w:p>
+      <w:pPr>
+        <w:pBdr>
+          <w:top w:val="dotted" w:sz="24" w:space="1" w:color="auto"/>
+          <w:bottom w:val="dotted" w:sz="24" w:space="1" w:color="auto"/>
+        </w:pBdr>
+      </w:pPr>
     </w:p>
     <w:p/>
     <w:sectPr>

</xml_diff>

<commit_message>
added cytoskeletal section to notebook
</commit_message>
<xml_diff>
--- a/notes/CST_Data_Viz_Notes.docx
+++ b/notes/CST_Data_Viz_Notes.docx
@@ -1001,15 +1001,7 @@
         <w:pStyle w:val="Heading3"/>
       </w:pPr>
       <w:r>
-        <w:t>Is there a relationship between GO enrichment cell motility and ChEA enrichment SOX2/SMAD2/etc.</w:t>
-      </w:r>
-      <w:proofErr w:type="gramStart"/>
-      <w:r>
-        <w:t>. ?</w:t>
-      </w:r>
-      <w:proofErr w:type="gramEnd"/>
-      <w:r>
-        <w:t xml:space="preserve"> </w:t>
+        <w:t xml:space="preserve">Is there a relationship between GO enrichment cell motility and ChEA enrichment SOX2/SMAD2/etc.. ? </w:t>
       </w:r>
     </w:p>
     <w:p>
@@ -1199,13 +1191,8 @@
     </w:p>
     <w:p>
       <w:r>
-        <w:t xml:space="preserve">CJUN, KLF4, </w:t>
-      </w:r>
-      <w:proofErr w:type="gramStart"/>
-      <w:r>
-        <w:t>RARG, ..</w:t>
-      </w:r>
-      <w:proofErr w:type="gramEnd"/>
+        <w:t>CJUN, KLF4, RARG, ..</w:t>
+      </w:r>
     </w:p>
     <w:p/>
     <w:p>
@@ -1842,6 +1829,9 @@
       <w:r>
         <w:t xml:space="preserve">NEFH neurofilament heavy polypeptide. </w:t>
       </w:r>
+      <w:r>
+        <w:t>(clusters with INA and PRPF4B-phospho)</w:t>
+      </w:r>
     </w:p>
     <w:p>
       <w:pPr>
@@ -1888,6 +1878,26 @@
           <w:bottom w:val="dotted" w:sz="24" w:space="1" w:color="auto"/>
         </w:pBdr>
       </w:pPr>
+      <w:r>
+        <w:t>(</w:t>
+      </w:r>
+      <w:r>
+        <w:t xml:space="preserve">Acetylation/phosphorylation cluster, </w:t>
+      </w:r>
+      <w:r>
+        <w:t>clusters with FAS</w:t>
+      </w:r>
+      <w:r>
+        <w:t>N phospho</w:t>
+      </w:r>
+    </w:p>
+    <w:p>
+      <w:pPr>
+        <w:pBdr>
+          <w:top w:val="dotted" w:sz="24" w:space="1" w:color="auto"/>
+          <w:bottom w:val="dotted" w:sz="24" w:space="1" w:color="auto"/>
+        </w:pBdr>
+      </w:pPr>
     </w:p>
     <w:p>
       <w:pPr>
@@ -1945,6 +1955,17 @@
           <w:bottom w:val="dotted" w:sz="24" w:space="1" w:color="auto"/>
         </w:pBdr>
       </w:pPr>
+      <w:r>
+        <w:t>(clusters with ALB albuminin)</w:t>
+      </w:r>
+    </w:p>
+    <w:p>
+      <w:pPr>
+        <w:pBdr>
+          <w:top w:val="dotted" w:sz="24" w:space="1" w:color="auto"/>
+          <w:bottom w:val="dotted" w:sz="24" w:space="1" w:color="auto"/>
+        </w:pBdr>
+      </w:pPr>
     </w:p>
     <w:p>
       <w:pPr>
@@ -1955,6 +1976,25 @@
       </w:pPr>
       <w:r>
         <w:t>MAP2, microtubule associated protein 2, involved in MT assembly which is important in neurogenesis.</w:t>
+      </w:r>
+    </w:p>
+    <w:p>
+      <w:pPr>
+        <w:pBdr>
+          <w:top w:val="dotted" w:sz="24" w:space="1" w:color="auto"/>
+          <w:bottom w:val="dotted" w:sz="24" w:space="1" w:color="auto"/>
+        </w:pBdr>
+      </w:pPr>
+    </w:p>
+    <w:p>
+      <w:pPr>
+        <w:pBdr>
+          <w:top w:val="dotted" w:sz="24" w:space="1" w:color="auto"/>
+          <w:bottom w:val="dotted" w:sz="24" w:space="1" w:color="auto"/>
+        </w:pBdr>
+      </w:pPr>
+      <w:r>
+        <w:t>Tubulin alpha phospho</w:t>
       </w:r>
       <w:bookmarkStart w:id="0" w:name="_GoBack"/>
       <w:bookmarkEnd w:id="0"/>

</xml_diff>